<commit_message>
fix decoration for active page and update resume
</commit_message>
<xml_diff>
--- a/public/assets/resume.docx
+++ b/public/assets/resume.docx
@@ -67,6 +67,15 @@
           <w:rtl w:val="0"/>
         </w:rPr>
         <w:t xml:space="preserve">Software Engineer</w:t>
+      </w:r>
+      <w:r>
+        <w:rPr>
+          <w:rFonts w:ascii="Cambria" w:cs="Cambria" w:eastAsia="Cambria" w:hAnsi="Cambria"/>
+          <w:i w:val="1"/>
+          <w:sz w:val="28"/>
+          <w:szCs w:val="28"/>
+          <w:rtl w:val="0"/>
+        </w:rPr>
         <w:br w:type="textWrapping"/>
       </w:r>
       <w:r>
@@ -91,7 +100,7 @@
         <w:tab/>
         <w:tab/>
         <w:tab/>
-        <w:t xml:space="preserve">              andrewbarbour.com</w:t>
+        <w:t xml:space="preserve">            andrewbarbour.com</w:t>
         <w:tab/>
         <w:br w:type="textWrapping"/>
         <w:t xml:space="preserve">828-406-3565</w:t>
@@ -101,7 +110,7 @@
         <w:tab/>
         <w:tab/>
         <w:tab/>
-        <w:t xml:space="preserve">            github.com/andrewjbarbour</w:t>
+        <w:t xml:space="preserve">          github.com/andrewjbarbour</w:t>
       </w:r>
     </w:p>
     <w:p>
@@ -299,7 +308,7 @@
           <w:rFonts w:ascii="Cambria" w:cs="Cambria" w:eastAsia="Cambria" w:hAnsi="Cambria"/>
           <w:rtl w:val="0"/>
         </w:rPr>
-        <w:t xml:space="preserve">JavaScript, TypeScript, React, Redux, HTML, CSS, Node, Java, Python, SQL, Bash/Shell, DevOps, cloud infrastructure, responsive design, accessibility, test-driven development</w:t>
+        <w:t xml:space="preserve">JavaScript, TypeScript, React, Redux, HTML, CSS, Node, Java, Python, SQL, Bash/Shell, data visualization, cloud infrastructure, responsive design, accessibility, test-driven development</w:t>
       </w:r>
       <w:r>
         <w:rPr>
@@ -340,6 +349,74 @@
           <w:rFonts w:ascii="Cambria" w:cs="Cambria" w:eastAsia="Cambria" w:hAnsi="Cambria"/>
           <w:b w:val="1"/>
           <w:i w:val="1"/>
+          <w:rtl w:val="0"/>
+        </w:rPr>
+        <w:t xml:space="preserve">Software Development Engineer</w:t>
+      </w:r>
+      <w:r>
+        <w:rPr>
+          <w:rFonts w:ascii="Cambria" w:cs="Cambria" w:eastAsia="Cambria" w:hAnsi="Cambria"/>
+          <w:b w:val="1"/>
+          <w:rtl w:val="0"/>
+        </w:rPr>
+        <w:t xml:space="preserve">, Altair, Altair One Team, November 2022 - Present</w:t>
+        <w:br w:type="textWrapping"/>
+      </w:r>
+      <w:r>
+        <w:rPr>
+          <w:rFonts w:ascii="Cambria" w:cs="Cambria" w:eastAsia="Cambria" w:hAnsi="Cambria"/>
+          <w:rtl w:val="0"/>
+        </w:rPr>
+        <w:br w:type="textWrapping"/>
+        <w:t xml:space="preserve">• Built the front-end for a digital twin cloud app with React and TypeScript from concept to MVP in a month </w:t>
+        <w:br w:type="textWrapping"/>
+        <w:t xml:space="preserve">• Developed and maintained the plot viewer application with React and TypeScript for viewing, editing, and sharing plot files within the Altair </w:t>
+      </w:r>
+      <w:r>
+        <w:rPr>
+          <w:rFonts w:ascii="Cambria" w:cs="Cambria" w:eastAsia="Cambria" w:hAnsi="Cambria"/>
+          <w:rtl w:val="0"/>
+        </w:rPr>
+        <w:t xml:space="preserve">One Drive</w:t>
+      </w:r>
+      <w:r>
+        <w:rPr>
+          <w:rFonts w:ascii="Cambria" w:cs="Cambria" w:eastAsia="Cambria" w:hAnsi="Cambria"/>
+          <w:rtl w:val="0"/>
+        </w:rPr>
+        <w:br w:type="textWrapping"/>
+        <w:t xml:space="preserve">• Contributed to the development of the 3D Viewer used within the Altair </w:t>
+      </w:r>
+      <w:r>
+        <w:rPr>
+          <w:rFonts w:ascii="Cambria" w:cs="Cambria" w:eastAsia="Cambria" w:hAnsi="Cambria"/>
+          <w:rtl w:val="0"/>
+        </w:rPr>
+        <w:t xml:space="preserve">One Drive</w:t>
+      </w:r>
+      <w:r>
+        <w:rPr>
+          <w:rFonts w:ascii="Cambria" w:cs="Cambria" w:eastAsia="Cambria" w:hAnsi="Cambria"/>
+          <w:rtl w:val="0"/>
+        </w:rPr>
+        <w:t xml:space="preserve">   </w:t>
+        <w:br w:type="textWrapping"/>
+        <w:t xml:space="preserve">• Maintained the drag and drop library used in multiple applications across Altair One</w:t>
+      </w:r>
+    </w:p>
+    <w:p>
+      <w:pPr>
+        <w:shd w:fill="ffffff" w:val="clear"/>
+        <w:spacing w:after="280" w:before="280" w:lineRule="auto"/>
+        <w:rPr>
+          <w:rFonts w:ascii="Cambria" w:cs="Cambria" w:eastAsia="Cambria" w:hAnsi="Cambria"/>
+        </w:rPr>
+      </w:pPr>
+      <w:r>
+        <w:rPr>
+          <w:rFonts w:ascii="Cambria" w:cs="Cambria" w:eastAsia="Cambria" w:hAnsi="Cambria"/>
+          <w:b w:val="1"/>
+          <w:i w:val="1"/>
           <w:color w:val="0f1111"/>
           <w:rtl w:val="0"/>
         </w:rPr>
@@ -370,7 +447,7 @@
           <w:color w:val="0f1111"/>
           <w:rtl w:val="0"/>
         </w:rPr>
-        <w:t xml:space="preserve">Altair, August 2021 - Present </w:t>
+        <w:t xml:space="preserve">Altair, Information Development Team, August 2021 - November 2022</w:t>
         <w:br w:type="textWrapping"/>
       </w:r>
       <w:r>
@@ -444,6 +521,7 @@
       <w:pPr>
         <w:rPr>
           <w:rFonts w:ascii="Cambria" w:cs="Cambria" w:eastAsia="Cambria" w:hAnsi="Cambria"/>
+          <w:color w:val="0f1111"/>
         </w:rPr>
       </w:pPr>
       <w:r>
@@ -453,9 +531,22 @@
         </w:rPr>
         <w:t xml:space="preserve">• Built apps to automate data collection and conversion</w:t>
       </w:r>
-    </w:p>
-    <w:p>
-      <w:pPr>
+      <w:r>
+        <w:rPr>
+          <w:rFonts w:ascii="Times New Roman" w:cs="Times New Roman" w:eastAsia="Times New Roman" w:hAnsi="Times New Roman"/>
+          <w:rtl w:val="0"/>
+        </w:rPr>
+        <w:br w:type="textWrapping"/>
+      </w:r>
+      <w:r>
+        <w:rPr>
+          <w:rtl w:val="0"/>
+        </w:rPr>
+      </w:r>
+    </w:p>
+    <w:p>
+      <w:pPr>
+        <w:shd w:fill="ffffff" w:val="clear"/>
         <w:rPr>
           <w:rFonts w:ascii="Cambria" w:cs="Cambria" w:eastAsia="Cambria" w:hAnsi="Cambria"/>
           <w:color w:val="0f1111"/>
@@ -463,84 +554,6 @@
       </w:pPr>
       <w:r>
         <w:rPr>
-          <w:rtl w:val="0"/>
-        </w:rPr>
-      </w:r>
-    </w:p>
-    <w:p>
-      <w:pPr>
-        <w:rPr>
-          <w:rFonts w:ascii="Cambria" w:cs="Cambria" w:eastAsia="Cambria" w:hAnsi="Cambria"/>
-          <w:color w:val="0f1111"/>
-        </w:rPr>
-      </w:pPr>
-      <w:r>
-        <w:rPr>
-          <w:rFonts w:ascii="Cambria" w:cs="Cambria" w:eastAsia="Cambria" w:hAnsi="Cambria"/>
-          <w:b w:val="1"/>
-          <w:i w:val="1"/>
-          <w:color w:val="000000"/>
-          <w:rtl w:val="0"/>
-        </w:rPr>
-        <w:t xml:space="preserve">Software Engineer</w:t>
-      </w:r>
-      <w:r>
-        <w:rPr>
-          <w:rFonts w:ascii="Cambria" w:cs="Cambria" w:eastAsia="Cambria" w:hAnsi="Cambria"/>
-          <w:b w:val="1"/>
-          <w:color w:val="000000"/>
-          <w:rtl w:val="0"/>
-        </w:rPr>
-        <w:t xml:space="preserve">, Freelance, 2021 – </w:t>
-      </w:r>
-      <w:r>
-        <w:rPr>
-          <w:rFonts w:ascii="Cambria" w:cs="Cambria" w:eastAsia="Cambria" w:hAnsi="Cambria"/>
-          <w:b w:val="1"/>
-          <w:rtl w:val="0"/>
-        </w:rPr>
-        <w:t xml:space="preserve">August 2021</w:t>
-      </w:r>
-      <w:r>
-        <w:rPr>
-          <w:rFonts w:ascii="Cambria" w:cs="Cambria" w:eastAsia="Cambria" w:hAnsi="Cambria"/>
-          <w:b w:val="1"/>
-          <w:color w:val="000000"/>
-          <w:rtl w:val="0"/>
-        </w:rPr>
-        <w:br w:type="textWrapping"/>
-      </w:r>
-      <w:r>
-        <w:rPr>
-          <w:rFonts w:ascii="Cambria" w:cs="Cambria" w:eastAsia="Cambria" w:hAnsi="Cambria"/>
-          <w:color w:val="000000"/>
-          <w:rtl w:val="0"/>
-        </w:rPr>
-        <w:t xml:space="preserve">• Built a wide range of dynamic and responsive web apps such as e-commerce and video streaming React applications</w:t>
-      </w:r>
-      <w:r>
-        <w:rPr>
-          <w:rFonts w:ascii="Times New Roman" w:cs="Times New Roman" w:eastAsia="Times New Roman" w:hAnsi="Times New Roman"/>
-          <w:rtl w:val="0"/>
-        </w:rPr>
-        <w:br w:type="textWrapping"/>
-      </w:r>
-      <w:r>
-        <w:rPr>
-          <w:rtl w:val="0"/>
-        </w:rPr>
-      </w:r>
-    </w:p>
-    <w:p>
-      <w:pPr>
-        <w:shd w:fill="ffffff" w:val="clear"/>
-        <w:rPr>
-          <w:rFonts w:ascii="Cambria" w:cs="Cambria" w:eastAsia="Cambria" w:hAnsi="Cambria"/>
-          <w:color w:val="000000"/>
-        </w:rPr>
-      </w:pPr>
-      <w:r>
-        <w:rPr>
           <w:rFonts w:ascii="Cambria" w:cs="Cambria" w:eastAsia="Cambria" w:hAnsi="Cambria"/>
           <w:b w:val="1"/>
           <w:i w:val="1"/>
@@ -584,81 +597,6 @@
         </w:rPr>
         <w:t xml:space="preserve">• Designed and taught 7 literature, science, and engineering courses as the sole instructor</w:t>
       </w:r>
-    </w:p>
-    <w:p>
-      <w:pPr>
-        <w:pStyle w:val="Heading3"/>
-        <w:keepNext w:val="0"/>
-        <w:keepLines w:val="0"/>
-        <w:shd w:fill="ffffff" w:val="clear"/>
-        <w:rPr>
-          <w:rFonts w:ascii="Cambria" w:cs="Cambria" w:eastAsia="Cambria" w:hAnsi="Cambria"/>
-          <w:color w:val="0f1111"/>
-          <w:sz w:val="24"/>
-          <w:szCs w:val="24"/>
-        </w:rPr>
-      </w:pPr>
-      <w:bookmarkStart w:colFirst="0" w:colLast="0" w:name="_rvgn28xq8k4u" w:id="0"/>
-      <w:bookmarkEnd w:id="0"/>
-      <w:r>
-        <w:rPr>
-          <w:rFonts w:ascii="Cambria" w:cs="Cambria" w:eastAsia="Cambria" w:hAnsi="Cambria"/>
-          <w:i w:val="1"/>
-          <w:color w:val="0f1111"/>
-          <w:sz w:val="24"/>
-          <w:szCs w:val="24"/>
-          <w:rtl w:val="0"/>
-        </w:rPr>
-        <w:t xml:space="preserve">Webmaster</w:t>
-      </w:r>
-      <w:r>
-        <w:rPr>
-          <w:rFonts w:ascii="Cambria" w:cs="Cambria" w:eastAsia="Cambria" w:hAnsi="Cambria"/>
-          <w:color w:val="0f1111"/>
-          <w:sz w:val="24"/>
-          <w:szCs w:val="24"/>
-          <w:rtl w:val="0"/>
-        </w:rPr>
-        <w:t xml:space="preserve">, Qui Parle, 2016-2017.</w:t>
-      </w:r>
-    </w:p>
-    <w:p>
-      <w:pPr>
-        <w:shd w:fill="ffffff" w:val="clear"/>
-        <w:rPr>
-          <w:rFonts w:ascii="Cambria" w:cs="Cambria" w:eastAsia="Cambria" w:hAnsi="Cambria"/>
-          <w:color w:val="0f1111"/>
-        </w:rPr>
-      </w:pPr>
-      <w:r>
-        <w:rPr>
-          <w:rFonts w:ascii="Cambria" w:cs="Cambria" w:eastAsia="Cambria" w:hAnsi="Cambria"/>
-          <w:color w:val="0f1111"/>
-          <w:rtl w:val="0"/>
-        </w:rPr>
-        <w:t xml:space="preserve">• Managed the journal’s website with HTML, CSS, and JavaScript</w:t>
-      </w:r>
-    </w:p>
-    <w:p>
-      <w:pPr>
-        <w:shd w:fill="ffffff" w:val="clear"/>
-        <w:rPr>
-          <w:rFonts w:ascii="Cambria" w:cs="Cambria" w:eastAsia="Cambria" w:hAnsi="Cambria"/>
-        </w:rPr>
-      </w:pPr>
-      <w:r>
-        <w:rPr>
-          <w:rtl w:val="0"/>
-        </w:rPr>
-      </w:r>
-    </w:p>
-    <w:p>
-      <w:pPr>
-        <w:shd w:fill="ffffff" w:val="clear"/>
-        <w:rPr>
-          <w:rFonts w:ascii="Cambria" w:cs="Cambria" w:eastAsia="Cambria" w:hAnsi="Cambria"/>
-        </w:rPr>
-      </w:pPr>
       <w:r>
         <w:rPr>
           <w:rtl w:val="0"/>
@@ -689,18 +627,79 @@
         <w:spacing w:after="280" w:before="280" w:lineRule="auto"/>
         <w:rPr>
           <w:rFonts w:ascii="Cambria" w:cs="Cambria" w:eastAsia="Cambria" w:hAnsi="Cambria"/>
+          <w:color w:val="0f1111"/>
+        </w:rPr>
+      </w:pPr>
+      <w:r>
+        <w:rPr>
+          <w:rFonts w:ascii="Cambria" w:cs="Cambria" w:eastAsia="Cambria" w:hAnsi="Cambria"/>
           <w:b w:val="1"/>
           <w:color w:val="e22658"/>
-        </w:rPr>
-      </w:pPr>
-      <w:r>
-        <w:rPr>
-          <w:rFonts w:ascii="Cambria" w:cs="Cambria" w:eastAsia="Cambria" w:hAnsi="Cambria"/>
-          <w:b w:val="1"/>
-          <w:color w:val="e22658"/>
-          <w:rtl w:val="0"/>
-        </w:rPr>
-        <w:t xml:space="preserve">Education</w:t>
+          <w:rtl w:val="0"/>
+        </w:rPr>
+        <w:t xml:space="preserve">Education and Training</w:t>
+        <w:br w:type="textWrapping"/>
+        <w:br w:type="textWrapping"/>
+      </w:r>
+      <w:r>
+        <w:rPr>
+          <w:rFonts w:ascii="Cambria" w:cs="Cambria" w:eastAsia="Cambria" w:hAnsi="Cambria"/>
+          <w:b w:val="1"/>
+          <w:color w:val="0f1111"/>
+          <w:rtl w:val="0"/>
+        </w:rPr>
+        <w:t xml:space="preserve">Epic React, 2022</w:t>
+        <w:br w:type="textWrapping"/>
+      </w:r>
+      <w:r>
+        <w:rPr>
+          <w:rFonts w:ascii="Cambria" w:cs="Cambria" w:eastAsia="Cambria" w:hAnsi="Cambria"/>
+          <w:color w:val="0f1111"/>
+          <w:rtl w:val="0"/>
+        </w:rPr>
+        <w:t xml:space="preserve">Completed all units of an industry-leading seminar on best practices for developing React applications at scale</w:t>
+      </w:r>
+    </w:p>
+    <w:p>
+      <w:pPr>
+        <w:shd w:fill="ffffff" w:val="clear"/>
+        <w:spacing w:after="280" w:before="280" w:lineRule="auto"/>
+        <w:rPr>
+          <w:rFonts w:ascii="Cambria" w:cs="Cambria" w:eastAsia="Cambria" w:hAnsi="Cambria"/>
+          <w:color w:val="000000"/>
+        </w:rPr>
+      </w:pPr>
+      <w:r>
+        <w:rPr>
+          <w:rFonts w:ascii="Cambria" w:cs="Cambria" w:eastAsia="Cambria" w:hAnsi="Cambria"/>
+          <w:b w:val="1"/>
+          <w:color w:val="000000"/>
+          <w:rtl w:val="0"/>
+        </w:rPr>
+        <w:t xml:space="preserve">Ph.D., English | University of California, Berkeley </w:t>
+      </w:r>
+      <w:r>
+        <w:rPr>
+          <w:rFonts w:ascii="Cambria" w:cs="Cambria" w:eastAsia="Cambria" w:hAnsi="Cambria"/>
+          <w:color w:val="000000"/>
+          <w:rtl w:val="0"/>
+        </w:rPr>
+        <w:t xml:space="preserve">2021</w:t>
+        <w:br w:type="textWrapping"/>
+      </w:r>
+      <w:r>
+        <w:rPr>
+          <w:rFonts w:ascii="Cambria" w:cs="Cambria" w:eastAsia="Cambria" w:hAnsi="Cambria"/>
+          <w:i w:val="1"/>
+          <w:color w:val="000000"/>
+          <w:rtl w:val="0"/>
+        </w:rPr>
+        <w:t xml:space="preserve">Engineering and literature</w:t>
+      </w:r>
+      <w:r>
+        <w:rPr>
+          <w:rtl w:val="0"/>
+        </w:rPr>
       </w:r>
     </w:p>
     <w:p>
@@ -709,40 +708,36 @@
         <w:spacing w:after="300" w:lineRule="auto"/>
         <w:rPr>
           <w:rFonts w:ascii="Cambria" w:cs="Cambria" w:eastAsia="Cambria" w:hAnsi="Cambria"/>
-          <w:color w:val="000000"/>
-        </w:rPr>
-      </w:pPr>
-      <w:r>
-        <w:rPr>
-          <w:rFonts w:ascii="Cambria" w:cs="Cambria" w:eastAsia="Cambria" w:hAnsi="Cambria"/>
-          <w:b w:val="1"/>
-          <w:color w:val="000000"/>
-          <w:rtl w:val="0"/>
-        </w:rPr>
-        <w:t xml:space="preserve">Ph.D., English | University of California, Berkeley </w:t>
-      </w:r>
-      <w:r>
-        <w:rPr>
-          <w:rFonts w:ascii="Cambria" w:cs="Cambria" w:eastAsia="Cambria" w:hAnsi="Cambria"/>
-          <w:color w:val="000000"/>
-          <w:rtl w:val="0"/>
-        </w:rPr>
-        <w:t xml:space="preserve">2021</w:t>
-        <w:br w:type="textWrapping"/>
-      </w:r>
-      <w:r>
-        <w:rPr>
-          <w:rFonts w:ascii="Cambria" w:cs="Cambria" w:eastAsia="Cambria" w:hAnsi="Cambria"/>
-          <w:i w:val="1"/>
-          <w:color w:val="000000"/>
-          <w:rtl w:val="0"/>
-        </w:rPr>
-        <w:t xml:space="preserve">Engineering and literature</w:t>
-      </w:r>
-      <w:r>
-        <w:rPr>
-          <w:rtl w:val="0"/>
-        </w:rPr>
+          <w:i w:val="1"/>
+          <w:color w:val="000000"/>
+        </w:rPr>
+      </w:pPr>
+      <w:r>
+        <w:rPr>
+          <w:rFonts w:ascii="Cambria" w:cs="Cambria" w:eastAsia="Cambria" w:hAnsi="Cambria"/>
+          <w:b w:val="1"/>
+          <w:color w:val="000000"/>
+          <w:rtl w:val="0"/>
+        </w:rPr>
+        <w:t xml:space="preserve">B.A., English with highest honors | UNC-Chapel Hill </w:t>
+      </w:r>
+      <w:r>
+        <w:rPr>
+          <w:rFonts w:ascii="Cambria" w:cs="Cambria" w:eastAsia="Cambria" w:hAnsi="Cambria"/>
+          <w:color w:val="000000"/>
+          <w:rtl w:val="0"/>
+        </w:rPr>
+        <w:t xml:space="preserve">2013</w:t>
+        <w:br w:type="textWrapping"/>
+      </w:r>
+      <w:r>
+        <w:rPr>
+          <w:rFonts w:ascii="Cambria" w:cs="Cambria" w:eastAsia="Cambria" w:hAnsi="Cambria"/>
+          <w:i w:val="1"/>
+          <w:color w:val="000000"/>
+          <w:rtl w:val="0"/>
+        </w:rPr>
+        <w:t xml:space="preserve">with coursework in Computer Science</w:t>
       </w:r>
     </w:p>
     <w:p>
@@ -751,36 +746,8 @@
         <w:spacing w:after="300" w:lineRule="auto"/>
         <w:rPr>
           <w:rFonts w:ascii="Cambria" w:cs="Cambria" w:eastAsia="Cambria" w:hAnsi="Cambria"/>
-          <w:color w:val="000000"/>
-        </w:rPr>
-      </w:pPr>
-      <w:r>
-        <w:rPr>
-          <w:rFonts w:ascii="Cambria" w:cs="Cambria" w:eastAsia="Cambria" w:hAnsi="Cambria"/>
-          <w:b w:val="1"/>
-          <w:color w:val="000000"/>
-          <w:rtl w:val="0"/>
-        </w:rPr>
-        <w:t xml:space="preserve">B.A., English with highest honors | UNC-Chapel Hill </w:t>
-      </w:r>
-      <w:r>
-        <w:rPr>
-          <w:rFonts w:ascii="Cambria" w:cs="Cambria" w:eastAsia="Cambria" w:hAnsi="Cambria"/>
-          <w:color w:val="000000"/>
-          <w:rtl w:val="0"/>
-        </w:rPr>
-        <w:t xml:space="preserve">2013</w:t>
-        <w:br w:type="textWrapping"/>
-      </w:r>
-      <w:r>
-        <w:rPr>
-          <w:rFonts w:ascii="Cambria" w:cs="Cambria" w:eastAsia="Cambria" w:hAnsi="Cambria"/>
-          <w:i w:val="1"/>
-          <w:color w:val="000000"/>
-          <w:rtl w:val="0"/>
-        </w:rPr>
-        <w:t xml:space="preserve">with coursework in Computer Science</w:t>
-      </w:r>
+        </w:rPr>
+      </w:pPr>
       <w:r>
         <w:rPr>
           <w:rtl w:val="0"/>

</xml_diff>